<commit_message>
CLIP first results on CIFAR-10, CIFAR-100, MINST
</commit_message>
<xml_diff>
--- a/docs/The Impact of Multimodal Large Language Models on Computer Vision.docx
+++ b/docs/The Impact of Multimodal Large Language Models on Computer Vision.docx
@@ -1774,6 +1774,319 @@
     <w:p>
       <w:pPr>
         <w:pStyle w:val="ListParagraph"/>
+        <w:ind w:hanging="0"/>
+        <w:rPr/>
+      </w:pPr>
+      <w:r>
+        <w:rPr/>
+      </w:r>
+    </w:p>
+    <w:p>
+      <w:pPr>
+        <w:pStyle w:val="ListParagraph"/>
+        <w:ind w:hanging="0"/>
+        <w:rPr/>
+      </w:pPr>
+      <w:r>
+        <w:rPr/>
+      </w:r>
+    </w:p>
+    <w:p>
+      <w:pPr>
+        <w:pStyle w:val="ListParagraph"/>
+        <w:ind w:hanging="0"/>
+        <w:rPr/>
+      </w:pPr>
+      <w:r>
+        <w:rPr/>
+      </w:r>
+    </w:p>
+    <w:p>
+      <w:pPr>
+        <w:pStyle w:val="ListParagraph"/>
+        <w:ind w:hanging="0"/>
+        <w:rPr/>
+      </w:pPr>
+      <w:r>
+        <w:rPr/>
+      </w:r>
+    </w:p>
+    <w:p>
+      <w:pPr>
+        <w:pStyle w:val="ListParagraph"/>
+        <w:ind w:hanging="0"/>
+        <w:rPr/>
+      </w:pPr>
+      <w:r>
+        <w:rPr/>
+      </w:r>
+    </w:p>
+    <w:p>
+      <w:pPr>
+        <w:pStyle w:val="ListParagraph"/>
+        <w:ind w:hanging="0"/>
+        <w:rPr/>
+      </w:pPr>
+      <w:r>
+        <w:rPr/>
+      </w:r>
+    </w:p>
+    <w:p>
+      <w:pPr>
+        <w:pStyle w:val="ListParagraph"/>
+        <w:ind w:hanging="0"/>
+        <w:rPr/>
+      </w:pPr>
+      <w:r>
+        <w:rPr/>
+      </w:r>
+    </w:p>
+    <w:p>
+      <w:pPr>
+        <w:pStyle w:val="ListParagraph"/>
+        <w:ind w:hanging="0"/>
+        <w:rPr/>
+      </w:pPr>
+      <w:r>
+        <w:rPr/>
+      </w:r>
+    </w:p>
+    <w:p>
+      <w:pPr>
+        <w:pStyle w:val="ListParagraph"/>
+        <w:ind w:hanging="0"/>
+        <w:rPr/>
+      </w:pPr>
+      <w:r>
+        <w:rPr/>
+      </w:r>
+    </w:p>
+    <w:p>
+      <w:pPr>
+        <w:pStyle w:val="ListParagraph"/>
+        <w:ind w:hanging="0"/>
+        <w:rPr/>
+      </w:pPr>
+      <w:r>
+        <w:rPr/>
+      </w:r>
+    </w:p>
+    <w:p>
+      <w:pPr>
+        <w:pStyle w:val="ListParagraph"/>
+        <w:ind w:hanging="0"/>
+        <w:rPr/>
+      </w:pPr>
+      <w:r>
+        <w:rPr/>
+      </w:r>
+    </w:p>
+    <w:p>
+      <w:pPr>
+        <w:pStyle w:val="ListParagraph"/>
+        <w:ind w:hanging="0"/>
+        <w:rPr/>
+      </w:pPr>
+      <w:r>
+        <w:rPr/>
+        <w:t>CLIP model:</w:t>
+      </w:r>
+    </w:p>
+    <w:p>
+      <w:pPr>
+        <w:pStyle w:val="ListParagraph"/>
+        <w:ind w:hanging="0"/>
+        <w:rPr/>
+      </w:pPr>
+      <w:r>
+        <w:rPr/>
+        <w:t>- CIFAR 10</w:t>
+      </w:r>
+    </w:p>
+    <w:p>
+      <w:pPr>
+        <w:pStyle w:val="ListParagraph"/>
+        <w:ind w:hanging="0"/>
+        <w:rPr/>
+      </w:pPr>
+      <w:r>
+        <w:rPr/>
+        <w:t>10k images (test set) → 10 minuti per evaluation.</w:t>
+      </w:r>
+    </w:p>
+    <w:p>
+      <w:pPr>
+        <w:pStyle w:val="ListParagraph"/>
+        <w:ind w:hanging="0"/>
+        <w:rPr/>
+      </w:pPr>
+      <w:r>
+        <w:rPr/>
+      </w:r>
+    </w:p>
+    <w:p>
+      <w:pPr>
+        <w:pStyle w:val="ListParagraph"/>
+        <w:ind w:hanging="0"/>
+        <w:rPr/>
+      </w:pPr>
+      <w:r>
+        <w:rPr/>
+        <w:drawing>
+          <wp:anchor behindDoc="0" distT="0" distB="0" distL="0" distR="0" simplePos="0" locked="0" layoutInCell="0" allowOverlap="1" relativeHeight="2">
+            <wp:simplePos x="0" y="0"/>
+            <wp:positionH relativeFrom="column">
+              <wp:posOffset>120015</wp:posOffset>
+            </wp:positionH>
+            <wp:positionV relativeFrom="paragraph">
+              <wp:posOffset>635</wp:posOffset>
+            </wp:positionV>
+            <wp:extent cx="6120130" cy="7058025"/>
+            <wp:effectExtent l="0" t="0" r="0" b="0"/>
+            <wp:wrapSquare wrapText="largest"/>
+            <wp:docPr id="1" name="Image1" descr=""/>
+            <wp:cNvGraphicFramePr>
+              <a:graphicFrameLocks xmlns:a="http://schemas.openxmlformats.org/drawingml/2006/main" noChangeAspect="1"/>
+            </wp:cNvGraphicFramePr>
+            <a:graphic xmlns:a="http://schemas.openxmlformats.org/drawingml/2006/main">
+              <a:graphicData uri="http://schemas.openxmlformats.org/drawingml/2006/picture">
+                <pic:pic xmlns:pic="http://schemas.openxmlformats.org/drawingml/2006/picture">
+                  <pic:nvPicPr>
+                    <pic:cNvPr id="1" name="Image1" descr=""/>
+                    <pic:cNvPicPr>
+                      <a:picLocks noChangeAspect="1" noChangeArrowheads="1"/>
+                    </pic:cNvPicPr>
+                  </pic:nvPicPr>
+                  <pic:blipFill>
+                    <a:blip r:embed="rId10"/>
+                    <a:stretch>
+                      <a:fillRect/>
+                    </a:stretch>
+                  </pic:blipFill>
+                  <pic:spPr bwMode="auto">
+                    <a:xfrm>
+                      <a:off x="0" y="0"/>
+                      <a:ext cx="6120130" cy="7058025"/>
+                    </a:xfrm>
+                    <a:prstGeom prst="rect">
+                      <a:avLst/>
+                    </a:prstGeom>
+                  </pic:spPr>
+                </pic:pic>
+              </a:graphicData>
+            </a:graphic>
+          </wp:anchor>
+        </w:drawing>
+      </w:r>
+    </w:p>
+    <w:p>
+      <w:pPr>
+        <w:pStyle w:val="ListParagraph"/>
+        <w:ind w:hanging="0"/>
+        <w:rPr/>
+      </w:pPr>
+      <w:r>
+        <w:rPr/>
+      </w:r>
+    </w:p>
+    <w:p>
+      <w:pPr>
+        <w:pStyle w:val="ListParagraph"/>
+        <w:ind w:hanging="0"/>
+        <w:rPr/>
+      </w:pPr>
+      <w:r>
+        <w:rPr/>
+      </w:r>
+    </w:p>
+    <w:p>
+      <w:pPr>
+        <w:pStyle w:val="ListParagraph"/>
+        <w:ind w:hanging="0"/>
+        <w:rPr/>
+      </w:pPr>
+      <w:r>
+        <w:rPr/>
+        <w:drawing>
+          <wp:anchor behindDoc="0" distT="0" distB="0" distL="0" distR="0" simplePos="0" locked="0" layoutInCell="0" allowOverlap="1" relativeHeight="3">
+            <wp:simplePos x="0" y="0"/>
+            <wp:positionH relativeFrom="column">
+              <wp:align>center</wp:align>
+            </wp:positionH>
+            <wp:positionV relativeFrom="paragraph">
+              <wp:posOffset>635</wp:posOffset>
+            </wp:positionV>
+            <wp:extent cx="6120130" cy="3907155"/>
+            <wp:effectExtent l="0" t="0" r="0" b="0"/>
+            <wp:wrapSquare wrapText="largest"/>
+            <wp:docPr id="2" name="Image2" descr=""/>
+            <wp:cNvGraphicFramePr>
+              <a:graphicFrameLocks xmlns:a="http://schemas.openxmlformats.org/drawingml/2006/main" noChangeAspect="1"/>
+            </wp:cNvGraphicFramePr>
+            <a:graphic xmlns:a="http://schemas.openxmlformats.org/drawingml/2006/main">
+              <a:graphicData uri="http://schemas.openxmlformats.org/drawingml/2006/picture">
+                <pic:pic xmlns:pic="http://schemas.openxmlformats.org/drawingml/2006/picture">
+                  <pic:nvPicPr>
+                    <pic:cNvPr id="2" name="Image2" descr=""/>
+                    <pic:cNvPicPr>
+                      <a:picLocks noChangeAspect="1" noChangeArrowheads="1"/>
+                    </pic:cNvPicPr>
+                  </pic:nvPicPr>
+                  <pic:blipFill>
+                    <a:blip r:embed="rId11"/>
+                    <a:stretch>
+                      <a:fillRect/>
+                    </a:stretch>
+                  </pic:blipFill>
+                  <pic:spPr bwMode="auto">
+                    <a:xfrm>
+                      <a:off x="0" y="0"/>
+                      <a:ext cx="6120130" cy="3907155"/>
+                    </a:xfrm>
+                    <a:prstGeom prst="rect">
+                      <a:avLst/>
+                    </a:prstGeom>
+                  </pic:spPr>
+                </pic:pic>
+              </a:graphicData>
+            </a:graphic>
+          </wp:anchor>
+        </w:drawing>
+      </w:r>
+    </w:p>
+    <w:p>
+      <w:pPr>
+        <w:pStyle w:val="ListParagraph"/>
+        <w:ind w:hanging="0"/>
+        <w:rPr/>
+      </w:pPr>
+      <w:r>
+        <w:rPr/>
+      </w:r>
+    </w:p>
+    <w:p>
+      <w:pPr>
+        <w:pStyle w:val="ListParagraph"/>
+        <w:ind w:hanging="0"/>
+        <w:rPr/>
+      </w:pPr>
+      <w:r>
+        <w:rPr/>
+      </w:r>
+    </w:p>
+    <w:p>
+      <w:pPr>
+        <w:pStyle w:val="ListParagraph"/>
+        <w:ind w:hanging="0"/>
+        <w:rPr/>
+      </w:pPr>
+      <w:r>
+        <w:rPr/>
+      </w:r>
+    </w:p>
+    <w:p>
+      <w:pPr>
+        <w:pStyle w:val="ListParagraph"/>
         <w:numPr>
           <w:ilvl w:val="1"/>
           <w:numId w:val="13"/>
@@ -1825,7 +2138,7 @@
         <w:rPr/>
         <w:t xml:space="preserve">[1] [x] What is Computer Vision? | IBM - </w:t>
       </w:r>
-      <w:hyperlink r:id="rId10">
+      <w:hyperlink r:id="rId12">
         <w:r>
           <w:rPr>
             <w:rStyle w:val="InternetLink"/>
@@ -1849,7 +2162,7 @@
         <w:rPr/>
         <w:t xml:space="preserve"> [x] Deep Learning vs. Traditional Computer Vision | IMaR Technology Gateway </w:t>
       </w:r>
-      <w:hyperlink r:id="rId11">
+      <w:hyperlink r:id="rId13">
         <w:r>
           <w:rPr>
             <w:rStyle w:val="InternetLink"/>
@@ -1867,7 +2180,7 @@
         <w:rPr/>
         <w:t xml:space="preserve">[3]  ---- </w:t>
       </w:r>
-      <w:hyperlink r:id="rId12">
+      <w:hyperlink r:id="rId14">
         <w:r>
           <w:rPr>
             <w:rStyle w:val="InternetLink"/>
@@ -4295,6 +4608,7 @@
     <w:rsid w:val="005364e1"/>
     <w:pPr>
       <w:widowControl/>
+      <w:suppressAutoHyphens w:val="true"/>
       <w:bidi w:val="0"/>
       <w:spacing w:lineRule="auto" w:line="259" w:before="0" w:after="160"/>
       <w:jc w:val="left"/>

</xml_diff>

<commit_message>
CLIP prompt engineering results
</commit_message>
<xml_diff>
--- a/docs/The Impact of Multimodal Large Language Models on Computer Vision.docx
+++ b/docs/The Impact of Multimodal Large Language Models on Computer Vision.docx
@@ -1774,160 +1774,178 @@
     <w:p>
       <w:pPr>
         <w:pStyle w:val="ListParagraph"/>
+        <w:ind w:left="720" w:hanging="0"/>
+        <w:rPr/>
+      </w:pPr>
+      <w:r>
+        <w:rPr/>
+      </w:r>
+    </w:p>
+    <w:p>
+      <w:pPr>
+        <w:pStyle w:val="ListParagraph"/>
+        <w:ind w:left="720" w:hanging="0"/>
+        <w:rPr/>
+      </w:pPr>
+      <w:r>
+        <w:rPr/>
+      </w:r>
+    </w:p>
+    <w:p>
+      <w:pPr>
+        <w:pStyle w:val="ListParagraph"/>
+        <w:ind w:left="720" w:hanging="0"/>
+        <w:rPr/>
+      </w:pPr>
+      <w:r>
+        <w:rPr/>
+      </w:r>
+    </w:p>
+    <w:p>
+      <w:pPr>
+        <w:pStyle w:val="ListParagraph"/>
+        <w:ind w:left="720" w:hanging="0"/>
+        <w:rPr/>
+      </w:pPr>
+      <w:r>
+        <w:rPr/>
+      </w:r>
+    </w:p>
+    <w:p>
+      <w:pPr>
+        <w:pStyle w:val="ListParagraph"/>
+        <w:ind w:left="720" w:hanging="0"/>
+        <w:rPr/>
+      </w:pPr>
+      <w:r>
+        <w:rPr/>
+      </w:r>
+    </w:p>
+    <w:p>
+      <w:pPr>
+        <w:pStyle w:val="ListParagraph"/>
+        <w:ind w:left="720" w:hanging="0"/>
+        <w:rPr/>
+      </w:pPr>
+      <w:r>
+        <w:rPr/>
+      </w:r>
+    </w:p>
+    <w:p>
+      <w:pPr>
+        <w:pStyle w:val="ListParagraph"/>
+        <w:ind w:left="720" w:hanging="0"/>
+        <w:rPr/>
+      </w:pPr>
+      <w:r>
+        <w:rPr/>
+      </w:r>
+    </w:p>
+    <w:p>
+      <w:pPr>
+        <w:pStyle w:val="ListParagraph"/>
+        <w:ind w:left="720" w:hanging="0"/>
+        <w:rPr/>
+      </w:pPr>
+      <w:r>
+        <w:rPr/>
+      </w:r>
+    </w:p>
+    <w:p>
+      <w:pPr>
+        <w:pStyle w:val="ListParagraph"/>
+        <w:ind w:left="720" w:hanging="0"/>
+        <w:rPr/>
+      </w:pPr>
+      <w:r>
+        <w:rPr/>
+      </w:r>
+    </w:p>
+    <w:p>
+      <w:pPr>
+        <w:pStyle w:val="ListParagraph"/>
+        <w:ind w:left="720" w:hanging="0"/>
+        <w:rPr/>
+      </w:pPr>
+      <w:r>
+        <w:rPr/>
+      </w:r>
+    </w:p>
+    <w:p>
+      <w:pPr>
+        <w:pStyle w:val="ListParagraph"/>
+        <w:ind w:left="720" w:hanging="0"/>
+        <w:rPr/>
+      </w:pPr>
+      <w:r>
+        <w:rPr/>
+      </w:r>
+    </w:p>
+    <w:p>
+      <w:pPr>
+        <w:pStyle w:val="ListParagraph"/>
+        <w:ind w:left="720" w:hanging="0"/>
+        <w:rPr/>
+      </w:pPr>
+      <w:r>
+        <w:rPr/>
+        <w:t>CLIP model:</w:t>
+      </w:r>
+    </w:p>
+    <w:p>
+      <w:pPr>
+        <w:pStyle w:val="ListParagraph"/>
+        <w:ind w:left="720" w:hanging="0"/>
+        <w:rPr/>
+      </w:pPr>
+      <w:r>
+        <w:rPr/>
+        <w:t>- CIFAR 10</w:t>
+      </w:r>
+    </w:p>
+    <w:p>
+      <w:pPr>
+        <w:pStyle w:val="ListParagraph"/>
+        <w:ind w:left="720" w:hanging="0"/>
+        <w:rPr/>
+      </w:pPr>
+      <w:r>
+        <w:rPr/>
+        <w:t>10k images (test set) → 10 minuti per evaluation.</w:t>
+      </w:r>
+    </w:p>
+    <w:p>
+      <w:pPr>
+        <w:pStyle w:val="ListParagraph"/>
+        <w:ind w:left="720" w:hanging="0"/>
+        <w:rPr/>
+      </w:pPr>
+      <w:r>
+        <w:rPr/>
+      </w:r>
+    </w:p>
+    <w:p>
+      <w:pPr>
+        <w:pStyle w:val="ListParagraph"/>
         <w:ind w:hanging="0"/>
-        <w:rPr/>
-      </w:pPr>
-      <w:r>
-        <w:rPr/>
-      </w:r>
-    </w:p>
-    <w:p>
-      <w:pPr>
-        <w:pStyle w:val="ListParagraph"/>
-        <w:ind w:hanging="0"/>
-        <w:rPr/>
-      </w:pPr>
-      <w:r>
-        <w:rPr/>
-      </w:r>
-    </w:p>
-    <w:p>
-      <w:pPr>
-        <w:pStyle w:val="ListParagraph"/>
-        <w:ind w:hanging="0"/>
-        <w:rPr/>
-      </w:pPr>
-      <w:r>
-        <w:rPr/>
-      </w:r>
-    </w:p>
-    <w:p>
-      <w:pPr>
-        <w:pStyle w:val="ListParagraph"/>
-        <w:ind w:hanging="0"/>
-        <w:rPr/>
-      </w:pPr>
-      <w:r>
-        <w:rPr/>
-      </w:r>
-    </w:p>
-    <w:p>
-      <w:pPr>
-        <w:pStyle w:val="ListParagraph"/>
-        <w:ind w:hanging="0"/>
-        <w:rPr/>
-      </w:pPr>
-      <w:r>
-        <w:rPr/>
-      </w:r>
-    </w:p>
-    <w:p>
-      <w:pPr>
-        <w:pStyle w:val="ListParagraph"/>
-        <w:ind w:hanging="0"/>
-        <w:rPr/>
-      </w:pPr>
-      <w:r>
-        <w:rPr/>
-      </w:r>
-    </w:p>
-    <w:p>
-      <w:pPr>
-        <w:pStyle w:val="ListParagraph"/>
-        <w:ind w:hanging="0"/>
-        <w:rPr/>
-      </w:pPr>
-      <w:r>
-        <w:rPr/>
-      </w:r>
-    </w:p>
-    <w:p>
-      <w:pPr>
-        <w:pStyle w:val="ListParagraph"/>
-        <w:ind w:hanging="0"/>
-        <w:rPr/>
-      </w:pPr>
-      <w:r>
-        <w:rPr/>
-      </w:r>
-    </w:p>
-    <w:p>
-      <w:pPr>
-        <w:pStyle w:val="ListParagraph"/>
-        <w:ind w:hanging="0"/>
-        <w:rPr/>
-      </w:pPr>
-      <w:r>
-        <w:rPr/>
-      </w:r>
-    </w:p>
-    <w:p>
-      <w:pPr>
-        <w:pStyle w:val="ListParagraph"/>
-        <w:ind w:hanging="0"/>
-        <w:rPr/>
-      </w:pPr>
-      <w:r>
-        <w:rPr/>
-      </w:r>
-    </w:p>
-    <w:p>
-      <w:pPr>
-        <w:pStyle w:val="ListParagraph"/>
-        <w:ind w:hanging="0"/>
-        <w:rPr/>
-      </w:pPr>
-      <w:r>
-        <w:rPr/>
-      </w:r>
-    </w:p>
-    <w:p>
-      <w:pPr>
-        <w:pStyle w:val="ListParagraph"/>
-        <w:ind w:hanging="0"/>
-        <w:rPr/>
-      </w:pPr>
-      <w:r>
-        <w:rPr/>
-        <w:t>CLIP model:</w:t>
-      </w:r>
-    </w:p>
-    <w:p>
-      <w:pPr>
-        <w:pStyle w:val="ListParagraph"/>
-        <w:ind w:hanging="0"/>
-        <w:rPr/>
-      </w:pPr>
-      <w:r>
-        <w:rPr/>
-        <w:t>- CIFAR 10</w:t>
-      </w:r>
-    </w:p>
-    <w:p>
-      <w:pPr>
-        <w:pStyle w:val="ListParagraph"/>
-        <w:ind w:hanging="0"/>
-        <w:rPr/>
-      </w:pPr>
-      <w:r>
-        <w:rPr/>
-        <w:t>10k images (test set) → 10 minuti per evaluation.</w:t>
-      </w:r>
-    </w:p>
-    <w:p>
-      <w:pPr>
-        <w:pStyle w:val="ListParagraph"/>
-        <w:ind w:hanging="0"/>
-        <w:rPr/>
-      </w:pPr>
-      <w:r>
-        <w:rPr/>
-      </w:r>
-    </w:p>
-    <w:p>
-      <w:pPr>
-        <w:pStyle w:val="ListParagraph"/>
-        <w:ind w:hanging="0"/>
+        <w:rPr>
+          <w:b/>
+          <w:b/>
+          <w:bCs/>
+        </w:rPr>
+      </w:pPr>
+      <w:r>
+        <w:rPr>
+          <w:b/>
+          <w:bCs/>
+        </w:rPr>
+        <w:t>PROMPT: just the label.</w:t>
+      </w:r>
+    </w:p>
+    <w:p>
+      <w:pPr>
+        <w:pStyle w:val="ListParagraph"/>
+        <w:ind w:left="720" w:hanging="0"/>
         <w:rPr/>
       </w:pPr>
       <w:r>
@@ -1982,6 +2000,26 @@
     <w:p>
       <w:pPr>
         <w:pStyle w:val="ListParagraph"/>
+        <w:ind w:left="720" w:hanging="0"/>
+        <w:rPr/>
+      </w:pPr>
+      <w:r>
+        <w:rPr/>
+      </w:r>
+    </w:p>
+    <w:p>
+      <w:pPr>
+        <w:pStyle w:val="ListParagraph"/>
+        <w:ind w:left="720" w:hanging="0"/>
+        <w:rPr/>
+      </w:pPr>
+      <w:r>
+        <w:rPr/>
+      </w:r>
+    </w:p>
+    <w:p>
+      <w:pPr>
+        <w:pStyle w:val="ListParagraph"/>
         <w:ind w:hanging="0"/>
         <w:rPr/>
       </w:pPr>
@@ -2052,6 +2090,51 @@
             </a:graphic>
           </wp:anchor>
         </w:drawing>
+        <w:drawing>
+          <wp:anchor behindDoc="0" distT="0" distB="0" distL="0" distR="0" simplePos="0" locked="0" layoutInCell="0" allowOverlap="1" relativeHeight="4">
+            <wp:simplePos x="0" y="0"/>
+            <wp:positionH relativeFrom="column">
+              <wp:posOffset>1359535</wp:posOffset>
+            </wp:positionH>
+            <wp:positionV relativeFrom="paragraph">
+              <wp:posOffset>4071620</wp:posOffset>
+            </wp:positionV>
+            <wp:extent cx="4896485" cy="5647055"/>
+            <wp:effectExtent l="0" t="0" r="0" b="0"/>
+            <wp:wrapSquare wrapText="largest"/>
+            <wp:docPr id="3" name="Image3" descr=""/>
+            <wp:cNvGraphicFramePr>
+              <a:graphicFrameLocks xmlns:a="http://schemas.openxmlformats.org/drawingml/2006/main" noChangeAspect="1"/>
+            </wp:cNvGraphicFramePr>
+            <a:graphic xmlns:a="http://schemas.openxmlformats.org/drawingml/2006/main">
+              <a:graphicData uri="http://schemas.openxmlformats.org/drawingml/2006/picture">
+                <pic:pic xmlns:pic="http://schemas.openxmlformats.org/drawingml/2006/picture">
+                  <pic:nvPicPr>
+                    <pic:cNvPr id="3" name="Image3" descr=""/>
+                    <pic:cNvPicPr>
+                      <a:picLocks noChangeAspect="1" noChangeArrowheads="1"/>
+                    </pic:cNvPicPr>
+                  </pic:nvPicPr>
+                  <pic:blipFill>
+                    <a:blip r:embed="rId12"/>
+                    <a:stretch>
+                      <a:fillRect/>
+                    </a:stretch>
+                  </pic:blipFill>
+                  <pic:spPr bwMode="auto">
+                    <a:xfrm>
+                      <a:off x="0" y="0"/>
+                      <a:ext cx="4896485" cy="5647055"/>
+                    </a:xfrm>
+                    <a:prstGeom prst="rect">
+                      <a:avLst/>
+                    </a:prstGeom>
+                  </pic:spPr>
+                </pic:pic>
+              </a:graphicData>
+            </a:graphic>
+          </wp:anchor>
+        </w:drawing>
       </w:r>
     </w:p>
     <w:p>
@@ -2062,26 +2145,370 @@
       </w:pPr>
       <w:r>
         <w:rPr/>
+        <w:t>PROMPT: “the image contains a {label}”.</w:t>
       </w:r>
     </w:p>
     <w:p>
       <w:pPr>
         <w:pStyle w:val="ListParagraph"/>
         <w:ind w:hanging="0"/>
-        <w:rPr/>
-      </w:pPr>
-      <w:r>
-        <w:rPr/>
+        <w:rPr>
+          <w:b w:val="false"/>
+          <w:b w:val="false"/>
+          <w:bCs w:val="false"/>
+        </w:rPr>
+      </w:pPr>
+      <w:r>
+        <w:rPr>
+          <w:b w:val="false"/>
+          <w:bCs w:val="false"/>
+        </w:rPr>
       </w:r>
     </w:p>
     <w:p>
       <w:pPr>
         <w:pStyle w:val="ListParagraph"/>
         <w:ind w:hanging="0"/>
-        <w:rPr/>
-      </w:pPr>
-      <w:r>
-        <w:rPr/>
+        <w:rPr>
+          <w:b w:val="false"/>
+          <w:b w:val="false"/>
+          <w:bCs w:val="false"/>
+        </w:rPr>
+      </w:pPr>
+      <w:r>
+        <w:rPr>
+          <w:b w:val="false"/>
+          <w:bCs w:val="false"/>
+        </w:rPr>
+      </w:r>
+    </w:p>
+    <w:p>
+      <w:pPr>
+        <w:pStyle w:val="ListParagraph"/>
+        <w:ind w:hanging="0"/>
+        <w:rPr>
+          <w:b w:val="false"/>
+          <w:b w:val="false"/>
+          <w:bCs w:val="false"/>
+        </w:rPr>
+      </w:pPr>
+      <w:r>
+        <w:rPr>
+          <w:b w:val="false"/>
+          <w:bCs w:val="false"/>
+        </w:rPr>
+      </w:r>
+    </w:p>
+    <w:p>
+      <w:pPr>
+        <w:pStyle w:val="ListParagraph"/>
+        <w:ind w:hanging="0"/>
+        <w:rPr/>
+      </w:pPr>
+      <w:r>
+        <w:rPr/>
+      </w:r>
+    </w:p>
+    <w:p>
+      <w:pPr>
+        <w:pStyle w:val="ListParagraph"/>
+        <w:ind w:hanging="0"/>
+        <w:rPr/>
+      </w:pPr>
+      <w:r>
+        <w:rPr/>
+      </w:r>
+    </w:p>
+    <w:p>
+      <w:pPr>
+        <w:pStyle w:val="ListParagraph"/>
+        <w:ind w:hanging="0"/>
+        <w:rPr/>
+      </w:pPr>
+      <w:r>
+        <w:rPr/>
+      </w:r>
+    </w:p>
+    <w:p>
+      <w:pPr>
+        <w:pStyle w:val="ListParagraph"/>
+        <w:ind w:hanging="0"/>
+        <w:rPr/>
+      </w:pPr>
+      <w:r>
+        <w:rPr/>
+      </w:r>
+    </w:p>
+    <w:p>
+      <w:pPr>
+        <w:pStyle w:val="ListParagraph"/>
+        <w:ind w:hanging="0"/>
+        <w:rPr/>
+      </w:pPr>
+      <w:r>
+        <w:rPr/>
+      </w:r>
+    </w:p>
+    <w:p>
+      <w:pPr>
+        <w:pStyle w:val="ListParagraph"/>
+        <w:ind w:hanging="0"/>
+        <w:rPr/>
+      </w:pPr>
+      <w:r>
+        <w:rPr/>
+      </w:r>
+    </w:p>
+    <w:p>
+      <w:pPr>
+        <w:pStyle w:val="ListParagraph"/>
+        <w:ind w:hanging="0"/>
+        <w:rPr/>
+      </w:pPr>
+      <w:r>
+        <w:rPr/>
+      </w:r>
+    </w:p>
+    <w:p>
+      <w:pPr>
+        <w:pStyle w:val="ListParagraph"/>
+        <w:ind w:hanging="0"/>
+        <w:rPr/>
+      </w:pPr>
+      <w:r>
+        <w:rPr/>
+      </w:r>
+    </w:p>
+    <w:p>
+      <w:pPr>
+        <w:pStyle w:val="ListParagraph"/>
+        <w:ind w:hanging="0"/>
+        <w:rPr/>
+      </w:pPr>
+      <w:r>
+        <w:rPr/>
+      </w:r>
+    </w:p>
+    <w:p>
+      <w:pPr>
+        <w:pStyle w:val="ListParagraph"/>
+        <w:ind w:hanging="0"/>
+        <w:rPr/>
+      </w:pPr>
+      <w:r>
+        <w:rPr/>
+      </w:r>
+    </w:p>
+    <w:p>
+      <w:pPr>
+        <w:pStyle w:val="ListParagraph"/>
+        <w:ind w:hanging="0"/>
+        <w:rPr/>
+      </w:pPr>
+      <w:r>
+        <w:rPr/>
+      </w:r>
+    </w:p>
+    <w:p>
+      <w:pPr>
+        <w:pStyle w:val="ListParagraph"/>
+        <w:ind w:hanging="0"/>
+        <w:rPr/>
+      </w:pPr>
+      <w:r>
+        <w:rPr/>
+      </w:r>
+    </w:p>
+    <w:p>
+      <w:pPr>
+        <w:pStyle w:val="ListParagraph"/>
+        <w:ind w:hanging="0"/>
+        <w:rPr/>
+      </w:pPr>
+      <w:r>
+        <w:rPr/>
+      </w:r>
+    </w:p>
+    <w:p>
+      <w:pPr>
+        <w:pStyle w:val="ListParagraph"/>
+        <w:ind w:hanging="0"/>
+        <w:rPr/>
+      </w:pPr>
+      <w:r>
+        <w:rPr/>
+      </w:r>
+    </w:p>
+    <w:p>
+      <w:pPr>
+        <w:pStyle w:val="ListParagraph"/>
+        <w:ind w:hanging="0"/>
+        <w:rPr/>
+      </w:pPr>
+      <w:r>
+        <w:rPr/>
+      </w:r>
+    </w:p>
+    <w:p>
+      <w:pPr>
+        <w:pStyle w:val="ListParagraph"/>
+        <w:ind w:hanging="0"/>
+        <w:rPr/>
+      </w:pPr>
+      <w:r>
+        <w:rPr/>
+      </w:r>
+    </w:p>
+    <w:p>
+      <w:pPr>
+        <w:pStyle w:val="ListParagraph"/>
+        <w:ind w:hanging="0"/>
+        <w:rPr/>
+      </w:pPr>
+      <w:r>
+        <w:rPr/>
+      </w:r>
+    </w:p>
+    <w:p>
+      <w:pPr>
+        <w:pStyle w:val="ListParagraph"/>
+        <w:ind w:hanging="0"/>
+        <w:rPr/>
+      </w:pPr>
+      <w:r>
+        <w:rPr/>
+      </w:r>
+    </w:p>
+    <w:p>
+      <w:pPr>
+        <w:pStyle w:val="ListParagraph"/>
+        <w:ind w:hanging="0"/>
+        <w:rPr/>
+      </w:pPr>
+      <w:r>
+        <w:rPr/>
+      </w:r>
+    </w:p>
+    <w:p>
+      <w:pPr>
+        <w:pStyle w:val="ListParagraph"/>
+        <w:ind w:hanging="0"/>
+        <w:rPr/>
+      </w:pPr>
+      <w:r>
+        <w:rPr/>
+      </w:r>
+    </w:p>
+    <w:p>
+      <w:pPr>
+        <w:pStyle w:val="ListParagraph"/>
+        <w:ind w:hanging="0"/>
+        <w:rPr/>
+      </w:pPr>
+      <w:r>
+        <w:rPr/>
+      </w:r>
+    </w:p>
+    <w:p>
+      <w:pPr>
+        <w:pStyle w:val="ListParagraph"/>
+        <w:ind w:hanging="0"/>
+        <w:rPr/>
+      </w:pPr>
+      <w:r>
+        <w:rPr/>
+      </w:r>
+    </w:p>
+    <w:p>
+      <w:pPr>
+        <w:pStyle w:val="ListParagraph"/>
+        <w:ind w:hanging="0"/>
+        <w:rPr/>
+      </w:pPr>
+      <w:r>
+        <w:rPr/>
+        <w:drawing>
+          <wp:anchor behindDoc="0" distT="0" distB="0" distL="0" distR="0" simplePos="0" locked="0" layoutInCell="0" allowOverlap="1" relativeHeight="5">
+            <wp:simplePos x="0" y="0"/>
+            <wp:positionH relativeFrom="column">
+              <wp:align>center</wp:align>
+            </wp:positionH>
+            <wp:positionV relativeFrom="paragraph">
+              <wp:posOffset>635</wp:posOffset>
+            </wp:positionV>
+            <wp:extent cx="6120130" cy="4046855"/>
+            <wp:effectExtent l="0" t="0" r="0" b="0"/>
+            <wp:wrapSquare wrapText="largest"/>
+            <wp:docPr id="4" name="Image4" descr=""/>
+            <wp:cNvGraphicFramePr>
+              <a:graphicFrameLocks xmlns:a="http://schemas.openxmlformats.org/drawingml/2006/main" noChangeAspect="1"/>
+            </wp:cNvGraphicFramePr>
+            <a:graphic xmlns:a="http://schemas.openxmlformats.org/drawingml/2006/main">
+              <a:graphicData uri="http://schemas.openxmlformats.org/drawingml/2006/picture">
+                <pic:pic xmlns:pic="http://schemas.openxmlformats.org/drawingml/2006/picture">
+                  <pic:nvPicPr>
+                    <pic:cNvPr id="4" name="Image4" descr=""/>
+                    <pic:cNvPicPr>
+                      <a:picLocks noChangeAspect="1" noChangeArrowheads="1"/>
+                    </pic:cNvPicPr>
+                  </pic:nvPicPr>
+                  <pic:blipFill>
+                    <a:blip r:embed="rId13"/>
+                    <a:stretch>
+                      <a:fillRect/>
+                    </a:stretch>
+                  </pic:blipFill>
+                  <pic:spPr bwMode="auto">
+                    <a:xfrm>
+                      <a:off x="0" y="0"/>
+                      <a:ext cx="6120130" cy="4046855"/>
+                    </a:xfrm>
+                    <a:prstGeom prst="rect">
+                      <a:avLst/>
+                    </a:prstGeom>
+                  </pic:spPr>
+                </pic:pic>
+              </a:graphicData>
+            </a:graphic>
+          </wp:anchor>
+        </w:drawing>
+      </w:r>
+    </w:p>
+    <w:p>
+      <w:pPr>
+        <w:pStyle w:val="ListParagraph"/>
+        <w:ind w:hanging="0"/>
+        <w:rPr/>
+      </w:pPr>
+      <w:r>
+        <w:rPr/>
+      </w:r>
+    </w:p>
+    <w:p>
+      <w:pPr>
+        <w:pStyle w:val="ListParagraph"/>
+        <w:ind w:hanging="0"/>
+        <w:rPr/>
+      </w:pPr>
+      <w:r>
+        <w:rPr/>
+      </w:r>
+    </w:p>
+    <w:p>
+      <w:pPr>
+        <w:pStyle w:val="ListParagraph"/>
+        <w:ind w:hanging="0"/>
+        <w:rPr>
+          <w:b/>
+          <w:b/>
+          <w:bCs/>
+        </w:rPr>
+      </w:pPr>
+      <w:r>
+        <w:rPr>
+          <w:b/>
+          <w:bCs/>
+        </w:rPr>
       </w:r>
     </w:p>
     <w:p>
@@ -2101,10 +2528,22 @@
     <w:p>
       <w:pPr>
         <w:pStyle w:val="Normal"/>
-        <w:rPr/>
-      </w:pPr>
-      <w:r>
-        <w:rPr/>
+        <w:rPr>
+          <w:rFonts w:ascii="Droid Sans Mono;monospace;monospace" w:hAnsi="Droid Sans Mono;monospace;monospace"/>
+          <w:b w:val="false"/>
+          <w:color w:val="CE9178"/>
+          <w:sz w:val="21"/>
+          <w:shd w:fill="1F1F1F" w:val="clear"/>
+        </w:rPr>
+      </w:pPr>
+      <w:r>
+        <w:rPr>
+          <w:rFonts w:ascii="Droid Sans Mono;monospace;monospace" w:hAnsi="Droid Sans Mono;monospace;monospace"/>
+          <w:b w:val="false"/>
+          <w:color w:val="CE9178"/>
+          <w:sz w:val="21"/>
+          <w:shd w:fill="1F1F1F" w:val="clear"/>
+        </w:rPr>
       </w:r>
     </w:p>
     <w:p>
@@ -2138,7 +2577,7 @@
         <w:rPr/>
         <w:t xml:space="preserve">[1] [x] What is Computer Vision? | IBM - </w:t>
       </w:r>
-      <w:hyperlink r:id="rId12">
+      <w:hyperlink r:id="rId14">
         <w:r>
           <w:rPr>
             <w:rStyle w:val="InternetLink"/>
@@ -2162,7 +2601,7 @@
         <w:rPr/>
         <w:t xml:space="preserve"> [x] Deep Learning vs. Traditional Computer Vision | IMaR Technology Gateway </w:t>
       </w:r>
-      <w:hyperlink r:id="rId13">
+      <w:hyperlink r:id="rId15">
         <w:r>
           <w:rPr>
             <w:rStyle w:val="InternetLink"/>
@@ -2180,7 +2619,7 @@
         <w:rPr/>
         <w:t xml:space="preserve">[3]  ---- </w:t>
       </w:r>
-      <w:hyperlink r:id="rId14">
+      <w:hyperlink r:id="rId16">
         <w:r>
           <w:rPr>
             <w:rStyle w:val="InternetLink"/>

</xml_diff>